<commit_message>
Task 1 write-up done
</commit_message>
<xml_diff>
--- a/Task experience write ups /task1.docx
+++ b/Task experience write ups /task1.docx
@@ -16,6 +16,8 @@
           <w:szCs w:val="24"/>
         </w:rPr>
       </w:pPr>
+      <w:bookmarkStart w:id="0" w:name="_GoBack"/>
+      <w:bookmarkEnd w:id="0"/>
       <w:r>
         <w:rPr>
           <w:rFonts w:ascii="Times New Roman" w:hAnsi="Times New Roman"/>
@@ -167,8 +169,6 @@
         </w:rPr>
         <w:t xml:space="preserve"> Task 1</w:t>
       </w:r>
-      <w:bookmarkStart w:id="0" w:name="_GoBack"/>
-      <w:bookmarkEnd w:id="0"/>
       <w:r>
         <w:rPr>
           <w:rFonts w:ascii="Times New Roman" w:hAnsi="Times New Roman"/>
@@ -192,9 +192,84 @@
         <w:t>Reengineering Legacy Systems</w:t>
       </w:r>
     </w:p>
-    <w:p/>
+    <w:p>
+      <w:pPr>
+        <w:autoSpaceDE w:val="0"/>
+        <w:autoSpaceDN w:val="0"/>
+        <w:adjustRightInd w:val="0"/>
+        <w:spacing w:after="0" w:line="240" w:lineRule="auto"/>
+        <w:jc w:val="center"/>
+        <w:rPr>
+          <w:rFonts w:ascii="Times New Roman" w:hAnsi="Times New Roman"/>
+          <w:b/>
+          <w:bCs/>
+          <w:color w:val="000000"/>
+          <w:sz w:val="26"/>
+          <w:szCs w:val="28"/>
+        </w:rPr>
+      </w:pPr>
+    </w:p>
+    <w:p>
+      <w:pPr>
+        <w:rPr>
+          <w:rFonts w:ascii="Times New Roman" w:hAnsi="Times New Roman"/>
+          <w:b/>
+          <w:bCs/>
+          <w:color w:val="000000"/>
+          <w:szCs w:val="24"/>
+        </w:rPr>
+      </w:pPr>
+      <w:r>
+        <w:rPr>
+          <w:rFonts w:ascii="Times New Roman" w:hAnsi="Times New Roman"/>
+          <w:b/>
+          <w:bCs/>
+          <w:color w:val="000000"/>
+          <w:szCs w:val="24"/>
+        </w:rPr>
+        <w:t xml:space="preserve">Task 1 – Setting up the development environment.  </w:t>
+      </w:r>
+    </w:p>
+    <w:p>
+      <w:r>
+        <w:t>The installation went smoothly. Europa was the latest version last time I tried using eclipse. Eclipse has greatly improved since then, but that</w:t>
+      </w:r>
+      <w:r>
+        <w:t xml:space="preserve"> perception</w:t>
+      </w:r>
+      <w:r>
+        <w:t xml:space="preserve"> could be </w:t>
+      </w:r>
+      <w:r>
+        <w:t xml:space="preserve">due </w:t>
+      </w:r>
+      <w:r>
+        <w:t>to the fact that it was the</w:t>
+      </w:r>
+      <w:r>
+        <w:t xml:space="preserve"> first time I tried programing and was constantly breaking things and creating bugs. </w:t>
+      </w:r>
+      <w:r>
+        <w:t xml:space="preserve">The standard format of </w:t>
+      </w:r>
+      <w:proofErr w:type="spellStart"/>
+      <w:r>
+        <w:t>javadocs</w:t>
+      </w:r>
+      <w:proofErr w:type="spellEnd"/>
+      <w:r>
+        <w:t xml:space="preserve"> helps a lot with readability. I quickly learned not to generate </w:t>
+      </w:r>
+      <w:proofErr w:type="spellStart"/>
+      <w:r>
+        <w:t>javadocs</w:t>
+      </w:r>
+      <w:proofErr w:type="spellEnd"/>
+      <w:r>
+        <w:t xml:space="preserve"> until I am completely done with editing the comments. </w:t>
+      </w:r>
+    </w:p>
     <w:sectPr>
-      <w:headerReference w:type="default" r:id="rId6"/>
       <w:pgSz w:w="12240" w:h="15840"/>
       <w:pgMar w:top="1440" w:right="1440" w:bottom="1440" w:left="1440" w:header="720" w:footer="720" w:gutter="0"/>
       <w:cols w:space="720"/>
@@ -252,24 +327,6 @@
     </w:p>
   </w:footnote>
 </w:footnotes>
-</file>
-
-<file path=word/header1.xml><?xml version="1.0" encoding="utf-8"?>
-<w:hdr xmlns:wpc="http://schemas.microsoft.com/office/word/2010/wordprocessingCanvas" xmlns:mo="http://schemas.microsoft.com/office/mac/office/2008/main" xmlns:mc="http://schemas.openxmlformats.org/markup-compatibility/2006" xmlns:mv="urn:schemas-microsoft-com:mac:vml" xmlns:o="urn:schemas-microsoft-com:office:office" xmlns:r="http://schemas.openxmlformats.org/officeDocument/2006/relationships" xmlns:m="http://schemas.openxmlformats.org/officeDocument/2006/math" xmlns:v="urn:schemas-microsoft-com:vml" xmlns:wp14="http://schemas.microsoft.com/office/word/2010/wordprocessingDrawing" xmlns:wp="http://schemas.openxmlformats.org/drawingml/2006/wordprocessingDrawing" xmlns:w10="urn:schemas-microsoft-com:office:word" xmlns:w="http://schemas.openxmlformats.org/wordprocessingml/2006/main" xmlns:w14="http://schemas.microsoft.com/office/word/2010/wordml" xmlns:w15="http://schemas.microsoft.com/office/word/2012/wordml" xmlns:wpg="http://schemas.microsoft.com/office/word/2010/wordprocessingGroup" xmlns:wpi="http://schemas.microsoft.com/office/word/2010/wordprocessingInk" xmlns:wne="http://schemas.microsoft.com/office/word/2006/wordml" xmlns:wps="http://schemas.microsoft.com/office/word/2010/wordprocessingShape" mc:Ignorable="w14 w15 wp14">
-  <w:p>
-    <w:pPr>
-      <w:pStyle w:val="Header"/>
-    </w:pPr>
-    <w:r>
-      <w:t>Task 1</w:t>
-    </w:r>
-  </w:p>
-  <w:p>
-    <w:pPr>
-      <w:pStyle w:val="Header"/>
-    </w:pPr>
-  </w:p>
-</w:hdr>
 </file>
 
 <file path=word/styles.xml><?xml version="1.0" encoding="utf-8"?>

</xml_diff>